<commit_message>
Finished Phase 3 of backend which is complete checking and verification of api endpoints of trucks, employees, accounts, analytics, trips and trucks.
</commit_message>
<xml_diff>
--- a/Project summary.docx
+++ b/Project summary.docx
@@ -667,12 +667,10 @@
         <w:t>/vehicles/, PATCH /</w:t>
       </w:r>
       <w:proofErr w:type="spellStart"/>
-      <w:proofErr w:type="gramStart"/>
       <w:r>
         <w:t>api</w:t>
       </w:r>
       <w:proofErr w:type="spellEnd"/>
-      <w:proofErr w:type="gramEnd"/>
       <w:r>
         <w:t>/vehicles/{id}/status/ (maintenance, available).</w:t>
       </w:r>
@@ -2911,7 +2909,7 @@
     <w:p>
       <w:r>
         <w:pict>
-          <v:rect id="_x0000_i1049" style="width:0;height:1.5pt" o:hralign="center" o:hrstd="t" o:hr="t" fillcolor="#a0a0a0" stroked="f"/>
+          <v:rect id="_x0000_i1031" style="width:0;height:1.5pt" o:hralign="center" o:hrstd="t" o:hr="t" fillcolor="#a0a0a0" stroked="f"/>
         </w:pict>
       </w:r>
     </w:p>
@@ -3220,7 +3218,7 @@
     <w:p>
       <w:r>
         <w:pict>
-          <v:rect id="_x0000_i1050" style="width:0;height:1.5pt" o:hralign="center" o:hrstd="t" o:hr="t" fillcolor="#a0a0a0" stroked="f"/>
+          <v:rect id="_x0000_i1032" style="width:0;height:1.5pt" o:hralign="center" o:hrstd="t" o:hr="t" fillcolor="#a0a0a0" stroked="f"/>
         </w:pict>
       </w:r>
     </w:p>
@@ -3264,7 +3262,14 @@
           <w:b/>
           <w:bCs/>
         </w:rPr>
-        <w:t>1. Backend API for Trip Management</w:t>
+        <w:t xml:space="preserve">1. Backend API for Trip </w:t>
+      </w:r>
+      <w:r>
+        <w:rPr>
+          <w:b/>
+          <w:bCs/>
+        </w:rPr>
+        <w:t>Scheduling</w:t>
       </w:r>
     </w:p>
     <w:p>
@@ -3331,20 +3336,52 @@
     </w:p>
     <w:p>
       <w:pPr>
-        <w:numPr>
-          <w:ilvl w:val="0"/>
-          <w:numId w:val="18"/>
-        </w:numPr>
-      </w:pPr>
-      <w:r>
-        <w:rPr>
-          <w:b/>
-          <w:bCs/>
-        </w:rPr>
-        <w:t>Trip Planner Endpoint:</w:t>
-      </w:r>
-      <w:r>
-        <w:t xml:space="preserve"> Implement the critical POST /</w:t>
+        <w:rPr>
+          <w:b/>
+          <w:bCs/>
+        </w:rPr>
+      </w:pPr>
+      <w:r>
+        <w:rPr>
+          <w:b/>
+          <w:bCs/>
+        </w:rPr>
+        <w:t>2</w:t>
+      </w:r>
+      <w:r>
+        <w:rPr>
+          <w:b/>
+          <w:bCs/>
+        </w:rPr>
+        <w:t>. Frontend Trip Interface</w:t>
+      </w:r>
+    </w:p>
+    <w:p>
+      <w:pPr>
+        <w:numPr>
+          <w:ilvl w:val="0"/>
+          <w:numId w:val="20"/>
+        </w:numPr>
+      </w:pPr>
+      <w:r>
+        <w:rPr>
+          <w:b/>
+          <w:bCs/>
+        </w:rPr>
+        <w:t>New Trip Modal:</w:t>
+      </w:r>
+      <w:r>
+        <w:t xml:space="preserve"> Wire up the </w:t>
+      </w:r>
+      <w:r>
+        <w:rPr>
+          <w:b/>
+          <w:bCs/>
+        </w:rPr>
+        <w:t>New Trip modal</w:t>
+      </w:r>
+      <w:r>
+        <w:t xml:space="preserve"> to call POST /</w:t>
       </w:r>
       <w:proofErr w:type="spellStart"/>
       <w:r>
@@ -3352,160 +3389,7 @@
       </w:r>
       <w:proofErr w:type="spellEnd"/>
       <w:r>
-        <w:t>/trips/plan/ endpoint.</w:t>
-      </w:r>
-    </w:p>
-    <w:p>
-      <w:pPr>
-        <w:numPr>
-          <w:ilvl w:val="1"/>
-          <w:numId w:val="18"/>
-        </w:numPr>
-      </w:pPr>
-      <w:r>
-        <w:rPr>
-          <w:b/>
-          <w:bCs/>
-        </w:rPr>
-        <w:t>Algorithm:</w:t>
-      </w:r>
-      <w:r>
-        <w:t xml:space="preserve"> Start with the recommended </w:t>
-      </w:r>
-      <w:r>
-        <w:rPr>
-          <w:b/>
-          <w:bCs/>
-        </w:rPr>
-        <w:t>Greedy nearest-neighbor</w:t>
-      </w:r>
-      <w:r>
-        <w:t xml:space="preserve"> algorithm.</w:t>
-      </w:r>
-    </w:p>
-    <w:p>
-      <w:pPr>
-        <w:numPr>
-          <w:ilvl w:val="1"/>
-          <w:numId w:val="18"/>
-        </w:numPr>
-      </w:pPr>
-      <w:r>
-        <w:rPr>
-          <w:b/>
-          <w:bCs/>
-        </w:rPr>
-        <w:t>Constraints:</w:t>
-      </w:r>
-      <w:r>
-        <w:t xml:space="preserve"> Ensure the planner respects vehicle capacity, driver shift windows, and time window constraints per stop.</w:t>
-      </w:r>
-    </w:p>
-    <w:p>
-      <w:pPr>
-        <w:numPr>
-          <w:ilvl w:val="1"/>
-          <w:numId w:val="18"/>
-        </w:numPr>
-      </w:pPr>
-      <w:r>
-        <w:rPr>
-          <w:b/>
-          <w:bCs/>
-        </w:rPr>
-        <w:t>Output:</w:t>
-      </w:r>
-      <w:r>
-        <w:t xml:space="preserve"> The plan must return the assigned vehicle, driver, route order, ETA per stop, and a fuel cost estimate.</w:t>
-      </w:r>
-    </w:p>
-    <w:p>
-      <w:pPr>
-        <w:rPr>
-          <w:b/>
-          <w:bCs/>
-        </w:rPr>
-      </w:pPr>
-      <w:r>
-        <w:rPr>
-          <w:b/>
-          <w:bCs/>
-        </w:rPr>
-        <w:t>2. Real-time Status</w:t>
-      </w:r>
-    </w:p>
-    <w:p>
-      <w:pPr>
-        <w:numPr>
-          <w:ilvl w:val="0"/>
-          <w:numId w:val="19"/>
-        </w:numPr>
-      </w:pPr>
-      <w:r>
-        <w:rPr>
-          <w:b/>
-          <w:bCs/>
-        </w:rPr>
-        <w:t>Django Channels:</w:t>
-      </w:r>
-      <w:r>
-        <w:t xml:space="preserve"> Set up </w:t>
-      </w:r>
-      <w:r>
-        <w:rPr>
-          <w:b/>
-          <w:bCs/>
-        </w:rPr>
-        <w:t>Django Channels routing and a consumer</w:t>
-      </w:r>
-      <w:r>
-        <w:t xml:space="preserve"> for real-time trip updates (location, status).</w:t>
-      </w:r>
-    </w:p>
-    <w:p>
-      <w:pPr>
-        <w:numPr>
-          <w:ilvl w:val="0"/>
-          <w:numId w:val="19"/>
-        </w:numPr>
-      </w:pPr>
-      <w:r>
-        <w:rPr>
-          <w:b/>
-          <w:bCs/>
-        </w:rPr>
-        <w:t>WebSocket Endpoint:</w:t>
-      </w:r>
-      <w:r>
-        <w:t xml:space="preserve"> The consumer should handle updates to the </w:t>
-      </w:r>
-      <w:r>
-        <w:rPr>
-          <w:b/>
-          <w:bCs/>
-        </w:rPr>
-        <w:t>ws://&lt;host&gt;/ws/trips/{trip_id}/</w:t>
-      </w:r>
-      <w:r>
-        <w:t xml:space="preserve"> channel, publishing messages in the specified format.</w:t>
-      </w:r>
-    </w:p>
-    <w:p>
-      <w:pPr>
-        <w:numPr>
-          <w:ilvl w:val="0"/>
-          <w:numId w:val="19"/>
-        </w:numPr>
-      </w:pPr>
-      <w:r>
-        <w:rPr>
-          <w:b/>
-          <w:bCs/>
-        </w:rPr>
-        <w:t>Polling Fallback:</w:t>
-      </w:r>
-      <w:r>
-        <w:t xml:space="preserve"> Implement the fallback REST endpoint GET /</w:t>
+        <w:t>/trips/plan/ for automated planning and POST /</w:t>
       </w:r>
       <w:proofErr w:type="spellStart"/>
       <w:r>
@@ -3513,22 +3397,7 @@
       </w:r>
       <w:proofErr w:type="spellEnd"/>
       <w:r>
-        <w:t>/trips/{id}/status/ for short-polling.</w:t>
-      </w:r>
-    </w:p>
-    <w:p>
-      <w:pPr>
-        <w:rPr>
-          <w:b/>
-          <w:bCs/>
-        </w:rPr>
-      </w:pPr>
-      <w:r>
-        <w:rPr>
-          <w:b/>
-          <w:bCs/>
-        </w:rPr>
-        <w:t>3. Frontend Trip Interface</w:t>
+        <w:t>/trips/ to save the scheduled trip.</w:t>
       </w:r>
     </w:p>
     <w:p>
@@ -3543,20 +3412,10 @@
           <w:b/>
           <w:bCs/>
         </w:rPr>
-        <w:t>New Trip Modal:</w:t>
-      </w:r>
-      <w:r>
-        <w:t xml:space="preserve"> Wire up the </w:t>
-      </w:r>
-      <w:r>
-        <w:rPr>
-          <w:b/>
-          <w:bCs/>
-        </w:rPr>
-        <w:t>New Trip modal</w:t>
-      </w:r>
-      <w:r>
-        <w:t xml:space="preserve"> to call POST /</w:t>
+        <w:t>Assignment UI:</w:t>
+      </w:r>
+      <w:r>
+        <w:t xml:space="preserve"> Use the /</w:t>
       </w:r>
       <w:proofErr w:type="spellStart"/>
       <w:r>
@@ -3564,7 +3423,7 @@
       </w:r>
       <w:proofErr w:type="spellEnd"/>
       <w:r>
-        <w:t>/trips/plan/ for automated planning and POST /</w:t>
+        <w:t>/drivers/ and /</w:t>
       </w:r>
       <w:proofErr w:type="spellStart"/>
       <w:r>
@@ -3572,7 +3431,7 @@
       </w:r>
       <w:proofErr w:type="spellEnd"/>
       <w:r>
-        <w:t>/trips/ to save the scheduled trip.</w:t>
+        <w:t>/vehicles/ endpoints for the Driver &amp; Vehicle assignment UI.</w:t>
       </w:r>
     </w:p>
     <w:p>
@@ -3587,10 +3446,121 @@
           <w:b/>
           <w:bCs/>
         </w:rPr>
-        <w:t>Assignment UI:</w:t>
-      </w:r>
-      <w:r>
-        <w:t xml:space="preserve"> Use the /</w:t>
+        <w:t>Live Trip View:</w:t>
+      </w:r>
+      <w:r>
+        <w:t xml:space="preserve"> Implement the map component (using an existing library or adding </w:t>
+      </w:r>
+      <w:r>
+        <w:rPr>
+          <w:b/>
+          <w:bCs/>
+        </w:rPr>
+        <w:t>Leaflet</w:t>
+      </w:r>
+      <w:r>
+        <w:t xml:space="preserve"> + OpenStreetMap) to show real-time vehicle location.</w:t>
+      </w:r>
+    </w:p>
+    <w:p>
+      <w:pPr>
+        <w:numPr>
+          <w:ilvl w:val="0"/>
+          <w:numId w:val="20"/>
+        </w:numPr>
+      </w:pPr>
+      <w:r>
+        <w:rPr>
+          <w:b/>
+          <w:bCs/>
+        </w:rPr>
+        <w:t>Real-time Integration:</w:t>
+      </w:r>
+      <w:r>
+        <w:t xml:space="preserve"> Integrate with the </w:t>
+      </w:r>
+      <w:r>
+        <w:rPr>
+          <w:b/>
+          <w:bCs/>
+        </w:rPr>
+        <w:t>WebSocket channel</w:t>
+      </w:r>
+      <w:r>
+        <w:t xml:space="preserve"> (preferentially) or the </w:t>
+      </w:r>
+      <w:r>
+        <w:rPr>
+          <w:b/>
+          <w:bCs/>
+        </w:rPr>
+        <w:t>polling fallback</w:t>
+      </w:r>
+      <w:r>
+        <w:t xml:space="preserve"> to show live trip status and location updates.</w:t>
+      </w:r>
+    </w:p>
+    <w:p>
+      <w:r>
+        <w:pict>
+          <v:rect id="_x0000_i1033" style="width:0;height:1.5pt" o:hralign="center" o:hrstd="t" o:hr="t" fillcolor="#a0a0a0" stroked="f"/>
+        </w:pict>
+      </w:r>
+    </w:p>
+    <w:p>
+      <w:pPr>
+        <w:rPr>
+          <w:b/>
+          <w:bCs/>
+        </w:rPr>
+      </w:pPr>
+      <w:r>
+        <w:rPr>
+          <w:rFonts w:ascii="Segoe UI Emoji" w:hAnsi="Segoe UI Emoji" w:cs="Segoe UI Emoji"/>
+          <w:b/>
+          <w:bCs/>
+        </w:rPr>
+        <w:t>📊</w:t>
+      </w:r>
+      <w:r>
+        <w:rPr>
+          <w:b/>
+          <w:bCs/>
+        </w:rPr>
+        <w:t xml:space="preserve"> Phase 4: Analytics and Finalization</w:t>
+      </w:r>
+    </w:p>
+    <w:p>
+      <w:pPr>
+        <w:rPr>
+          <w:b/>
+          <w:bCs/>
+        </w:rPr>
+      </w:pPr>
+      <w:r>
+        <w:rPr>
+          <w:b/>
+          <w:bCs/>
+        </w:rPr>
+        <w:t>1. Analytics Dashboard Backend</w:t>
+      </w:r>
+    </w:p>
+    <w:p>
+      <w:pPr>
+        <w:numPr>
+          <w:ilvl w:val="0"/>
+          <w:numId w:val="21"/>
+        </w:numPr>
+      </w:pPr>
+      <w:r>
+        <w:rPr>
+          <w:b/>
+          <w:bCs/>
+        </w:rPr>
+        <w:t>Dashboard Endpoint:</w:t>
+      </w:r>
+      <w:r>
+        <w:t xml:space="preserve"> Implement GET /</w:t>
       </w:r>
       <w:proofErr w:type="spellStart"/>
       <w:r>
@@ -3598,7 +3568,98 @@
       </w:r>
       <w:proofErr w:type="spellEnd"/>
       <w:r>
-        <w:t>/drivers/ and /</w:t>
+        <w:t>/analytics/dashboard/.</w:t>
+      </w:r>
+    </w:p>
+    <w:p>
+      <w:pPr>
+        <w:numPr>
+          <w:ilvl w:val="0"/>
+          <w:numId w:val="21"/>
+        </w:numPr>
+      </w:pPr>
+      <w:r>
+        <w:rPr>
+          <w:b/>
+          <w:bCs/>
+        </w:rPr>
+        <w:t>Data Structure:</w:t>
+      </w:r>
+      <w:r>
+        <w:t xml:space="preserve"> The endpoint must return the required KPIs: </w:t>
+      </w:r>
+      <w:proofErr w:type="spellStart"/>
+      <w:r>
+        <w:t>total_fuel_cost</w:t>
+      </w:r>
+      <w:proofErr w:type="spellEnd"/>
+      <w:r>
+        <w:t xml:space="preserve">, </w:t>
+      </w:r>
+      <w:proofErr w:type="spellStart"/>
+      <w:r>
+        <w:t>active_trips</w:t>
+      </w:r>
+      <w:proofErr w:type="spellEnd"/>
+      <w:r>
+        <w:t xml:space="preserve">, </w:t>
+      </w:r>
+      <w:proofErr w:type="spellStart"/>
+      <w:r>
+        <w:t>scheduled_trips</w:t>
+      </w:r>
+      <w:proofErr w:type="spellEnd"/>
+      <w:r>
+        <w:t xml:space="preserve">, </w:t>
+      </w:r>
+      <w:proofErr w:type="spellStart"/>
+      <w:r>
+        <w:t>maintenance_trucks</w:t>
+      </w:r>
+      <w:proofErr w:type="spellEnd"/>
+      <w:r>
+        <w:t xml:space="preserve">, and the </w:t>
+      </w:r>
+      <w:proofErr w:type="spellStart"/>
+      <w:r>
+        <w:t>trip_time_series</w:t>
+      </w:r>
+      <w:proofErr w:type="spellEnd"/>
+      <w:r>
+        <w:t xml:space="preserve"> data.</w:t>
+      </w:r>
+    </w:p>
+    <w:p>
+      <w:pPr>
+        <w:rPr>
+          <w:b/>
+          <w:bCs/>
+        </w:rPr>
+      </w:pPr>
+      <w:r>
+        <w:rPr>
+          <w:b/>
+          <w:bCs/>
+        </w:rPr>
+        <w:t>2. Frontend Dashboard Integration</w:t>
+      </w:r>
+    </w:p>
+    <w:p>
+      <w:pPr>
+        <w:numPr>
+          <w:ilvl w:val="0"/>
+          <w:numId w:val="22"/>
+        </w:numPr>
+      </w:pPr>
+      <w:r>
+        <w:rPr>
+          <w:b/>
+          <w:bCs/>
+        </w:rPr>
+        <w:t>Fetch Data:</w:t>
+      </w:r>
+      <w:r>
+        <w:t xml:space="preserve"> Wire up the Dashboard page to fetch and display the data from GET /</w:t>
       </w:r>
       <w:proofErr w:type="spellStart"/>
       <w:r>
@@ -3606,14 +3667,14 @@
       </w:r>
       <w:proofErr w:type="spellEnd"/>
       <w:r>
-        <w:t>/vehicles/ endpoints for the Driver &amp; Vehicle assignment UI.</w:t>
-      </w:r>
-    </w:p>
-    <w:p>
-      <w:pPr>
-        <w:numPr>
-          <w:ilvl w:val="0"/>
-          <w:numId w:val="20"/>
+        <w:t>/analytics/dashboard/.</w:t>
+      </w:r>
+    </w:p>
+    <w:p>
+      <w:pPr>
+        <w:numPr>
+          <w:ilvl w:val="0"/>
+          <w:numId w:val="22"/>
         </w:numPr>
       </w:pPr>
       <w:r>
@@ -3622,242 +3683,6 @@
           <w:bCs/>
         </w:rPr>
         <w:lastRenderedPageBreak/>
-        <w:t>Live Trip View:</w:t>
-      </w:r>
-      <w:r>
-        <w:t xml:space="preserve"> Implement the map component (using an existing library or adding </w:t>
-      </w:r>
-      <w:r>
-        <w:rPr>
-          <w:b/>
-          <w:bCs/>
-        </w:rPr>
-        <w:t>Leaflet</w:t>
-      </w:r>
-      <w:r>
-        <w:t xml:space="preserve"> + OpenStreetMap) to show real-time vehicle location.</w:t>
-      </w:r>
-    </w:p>
-    <w:p>
-      <w:pPr>
-        <w:numPr>
-          <w:ilvl w:val="0"/>
-          <w:numId w:val="20"/>
-        </w:numPr>
-      </w:pPr>
-      <w:r>
-        <w:rPr>
-          <w:b/>
-          <w:bCs/>
-        </w:rPr>
-        <w:t>Real-time Integration:</w:t>
-      </w:r>
-      <w:r>
-        <w:t xml:space="preserve"> Integrate with the </w:t>
-      </w:r>
-      <w:r>
-        <w:rPr>
-          <w:b/>
-          <w:bCs/>
-        </w:rPr>
-        <w:t>WebSocket channel</w:t>
-      </w:r>
-      <w:r>
-        <w:t xml:space="preserve"> (preferentially) or the </w:t>
-      </w:r>
-      <w:r>
-        <w:rPr>
-          <w:b/>
-          <w:bCs/>
-        </w:rPr>
-        <w:t>polling fallback</w:t>
-      </w:r>
-      <w:r>
-        <w:t xml:space="preserve"> to show live trip status and location updates.</w:t>
-      </w:r>
-    </w:p>
-    <w:p>
-      <w:r>
-        <w:pict>
-          <v:rect id="_x0000_i1051" style="width:0;height:1.5pt" o:hralign="center" o:hrstd="t" o:hr="t" fillcolor="#a0a0a0" stroked="f"/>
-        </w:pict>
-      </w:r>
-    </w:p>
-    <w:p>
-      <w:pPr>
-        <w:rPr>
-          <w:b/>
-          <w:bCs/>
-        </w:rPr>
-      </w:pPr>
-      <w:r>
-        <w:rPr>
-          <w:rFonts w:ascii="Segoe UI Emoji" w:hAnsi="Segoe UI Emoji" w:cs="Segoe UI Emoji"/>
-          <w:b/>
-          <w:bCs/>
-        </w:rPr>
-        <w:t>📊</w:t>
-      </w:r>
-      <w:r>
-        <w:rPr>
-          <w:b/>
-          <w:bCs/>
-        </w:rPr>
-        <w:t xml:space="preserve"> Phase 4: Analytics and Finalization</w:t>
-      </w:r>
-    </w:p>
-    <w:p>
-      <w:pPr>
-        <w:rPr>
-          <w:b/>
-          <w:bCs/>
-        </w:rPr>
-      </w:pPr>
-      <w:r>
-        <w:rPr>
-          <w:b/>
-          <w:bCs/>
-        </w:rPr>
-        <w:t>1. Analytics Dashboard Backend</w:t>
-      </w:r>
-    </w:p>
-    <w:p>
-      <w:pPr>
-        <w:numPr>
-          <w:ilvl w:val="0"/>
-          <w:numId w:val="21"/>
-        </w:numPr>
-      </w:pPr>
-      <w:r>
-        <w:rPr>
-          <w:b/>
-          <w:bCs/>
-        </w:rPr>
-        <w:t>Dashboard Endpoint:</w:t>
-      </w:r>
-      <w:r>
-        <w:t xml:space="preserve"> Implement GET /</w:t>
-      </w:r>
-      <w:proofErr w:type="spellStart"/>
-      <w:r>
-        <w:t>api</w:t>
-      </w:r>
-      <w:proofErr w:type="spellEnd"/>
-      <w:r>
-        <w:t>/analytics/dashboard/.</w:t>
-      </w:r>
-    </w:p>
-    <w:p>
-      <w:pPr>
-        <w:numPr>
-          <w:ilvl w:val="0"/>
-          <w:numId w:val="21"/>
-        </w:numPr>
-      </w:pPr>
-      <w:r>
-        <w:rPr>
-          <w:b/>
-          <w:bCs/>
-        </w:rPr>
-        <w:t>Data Structure:</w:t>
-      </w:r>
-      <w:r>
-        <w:t xml:space="preserve"> The endpoint must return the required KPIs: </w:t>
-      </w:r>
-      <w:proofErr w:type="spellStart"/>
-      <w:r>
-        <w:t>total_fuel_cost</w:t>
-      </w:r>
-      <w:proofErr w:type="spellEnd"/>
-      <w:r>
-        <w:t xml:space="preserve">, </w:t>
-      </w:r>
-      <w:proofErr w:type="spellStart"/>
-      <w:r>
-        <w:t>active_trips</w:t>
-      </w:r>
-      <w:proofErr w:type="spellEnd"/>
-      <w:r>
-        <w:t xml:space="preserve">, </w:t>
-      </w:r>
-      <w:proofErr w:type="spellStart"/>
-      <w:r>
-        <w:t>scheduled_trips</w:t>
-      </w:r>
-      <w:proofErr w:type="spellEnd"/>
-      <w:r>
-        <w:t xml:space="preserve">, </w:t>
-      </w:r>
-      <w:proofErr w:type="spellStart"/>
-      <w:r>
-        <w:t>maintenance_trucks</w:t>
-      </w:r>
-      <w:proofErr w:type="spellEnd"/>
-      <w:r>
-        <w:t xml:space="preserve">, and the </w:t>
-      </w:r>
-      <w:proofErr w:type="spellStart"/>
-      <w:r>
-        <w:t>trip_time_series</w:t>
-      </w:r>
-      <w:proofErr w:type="spellEnd"/>
-      <w:r>
-        <w:t xml:space="preserve"> data.</w:t>
-      </w:r>
-    </w:p>
-    <w:p>
-      <w:pPr>
-        <w:rPr>
-          <w:b/>
-          <w:bCs/>
-        </w:rPr>
-      </w:pPr>
-      <w:r>
-        <w:rPr>
-          <w:b/>
-          <w:bCs/>
-        </w:rPr>
-        <w:t>2. Frontend Dashboard Integration</w:t>
-      </w:r>
-    </w:p>
-    <w:p>
-      <w:pPr>
-        <w:numPr>
-          <w:ilvl w:val="0"/>
-          <w:numId w:val="22"/>
-        </w:numPr>
-      </w:pPr>
-      <w:r>
-        <w:rPr>
-          <w:b/>
-          <w:bCs/>
-        </w:rPr>
-        <w:t>Fetch Data:</w:t>
-      </w:r>
-      <w:r>
-        <w:t xml:space="preserve"> Wire up the Dashboard page to fetch and display the data from GET /</w:t>
-      </w:r>
-      <w:proofErr w:type="spellStart"/>
-      <w:r>
-        <w:t>api</w:t>
-      </w:r>
-      <w:proofErr w:type="spellEnd"/>
-      <w:r>
-        <w:t>/analytics/dashboard/.</w:t>
-      </w:r>
-    </w:p>
-    <w:p>
-      <w:pPr>
-        <w:numPr>
-          <w:ilvl w:val="0"/>
-          <w:numId w:val="22"/>
-        </w:numPr>
-      </w:pPr>
-      <w:r>
-        <w:rPr>
-          <w:b/>
-          <w:bCs/>
-        </w:rPr>
         <w:t>Line Graph:</w:t>
       </w:r>
       <w:r>

</xml_diff>